<commit_message>
Changed doc for phase 2. Changes SSUs a bit and added few more
</commit_message>
<xml_diff>
--- a/Faza 3 - SSU i prototip/SSU/SSU_Kreiranje_Oglasa.docx
+++ b/Faza 3 - SSU i prototip/SSU/SSU_Kreiranje_Oglasa.docx
@@ -1,6 +1,6 @@
 
 <file path=word/document.xml><?xml version="1.0" encoding="utf-8"?>
-<w:document xmlns:wpc="http://schemas.microsoft.com/office/word/2010/wordprocessingCanvas" xmlns:cx="http://schemas.microsoft.com/office/drawing/2014/chartex" xmlns:cx1="http://schemas.microsoft.com/office/drawing/2015/9/8/chartex" xmlns:cx2="http://schemas.microsoft.com/office/drawing/2015/10/21/chartex" xmlns:cx3="http://schemas.microsoft.com/office/drawing/2016/5/9/chartex" xmlns:cx4="http://schemas.microsoft.com/office/drawing/2016/5/10/chartex" xmlns:cx5="http://schemas.microsoft.com/office/drawing/2016/5/11/chartex" xmlns:cx6="http://schemas.microsoft.com/office/drawing/2016/5/12/chartex" xmlns:cx7="http://schemas.microsoft.com/office/drawing/2016/5/13/chartex" xmlns:cx8="http://schemas.microsoft.com/office/drawing/2016/5/14/chartex" xmlns:mc="http://schemas.openxmlformats.org/markup-compatibility/2006" xmlns:aink="http://schemas.microsoft.com/office/drawing/2016/ink" xmlns:am3d="http://schemas.microsoft.com/office/drawing/2017/model3d" xmlns:o="urn:schemas-microsoft-com:office:office" xmlns:oel="http://schemas.microsoft.com/office/2019/extlst" xmlns:r="http://schemas.openxmlformats.org/officeDocument/2006/relationships" xmlns:m="http://schemas.openxmlformats.org/officeDocument/2006/math" xmlns:v="urn:schemas-microsoft-com:vml" xmlns:wp14="http://schemas.microsoft.com/office/word/2010/wordprocessingDrawing" xmlns:wp="http://schemas.openxmlformats.org/drawingml/2006/wordprocessingDrawing" xmlns:w10="urn:schemas-microsoft-com:office:word" xmlns:w="http://schemas.openxmlformats.org/wordprocessingml/2006/main" xmlns:w14="http://schemas.microsoft.com/office/word/2010/wordml" xmlns:w15="http://schemas.microsoft.com/office/word/2012/wordml" xmlns:w16cex="http://schemas.microsoft.com/office/word/2018/wordml/cex" xmlns:w16cid="http://schemas.microsoft.com/office/word/2016/wordml/cid" xmlns:w16="http://schemas.microsoft.com/office/word/2018/wordml" xmlns:w16du="http://schemas.microsoft.com/office/word/2023/wordml/word16du" xmlns:w16sdtdh="http://schemas.microsoft.com/office/word/2020/wordml/sdtdatahash" xmlns:w16se="http://schemas.microsoft.com/office/word/2015/wordml/symex" xmlns:wpg="http://schemas.microsoft.com/office/word/2010/wordprocessingGroup" xmlns:wpi="http://schemas.microsoft.com/office/word/2010/wordprocessingInk" xmlns:wne="http://schemas.microsoft.com/office/word/2006/wordml" xmlns:wps="http://schemas.microsoft.com/office/word/2010/wordprocessingShape" mc:Ignorable="w14 w15 w16se w16cid w16 w16cex w16sdtdh wp14">
+<w:document xmlns:wpc="http://schemas.microsoft.com/office/word/2010/wordprocessingCanvas" xmlns:cx="http://schemas.microsoft.com/office/drawing/2014/chartex" xmlns:cx1="http://schemas.microsoft.com/office/drawing/2015/9/8/chartex" xmlns:cx2="http://schemas.microsoft.com/office/drawing/2015/10/21/chartex" xmlns:cx3="http://schemas.microsoft.com/office/drawing/2016/5/9/chartex" xmlns:cx4="http://schemas.microsoft.com/office/drawing/2016/5/10/chartex" xmlns:cx5="http://schemas.microsoft.com/office/drawing/2016/5/11/chartex" xmlns:cx6="http://schemas.microsoft.com/office/drawing/2016/5/12/chartex" xmlns:cx7="http://schemas.microsoft.com/office/drawing/2016/5/13/chartex" xmlns:cx8="http://schemas.microsoft.com/office/drawing/2016/5/14/chartex" xmlns:mc="http://schemas.openxmlformats.org/markup-compatibility/2006" xmlns:aink="http://schemas.microsoft.com/office/drawing/2016/ink" xmlns:am3d="http://schemas.microsoft.com/office/drawing/2017/model3d" xmlns:o="urn:schemas-microsoft-com:office:office" xmlns:oel="http://schemas.microsoft.com/office/2019/extlst" xmlns:r="http://schemas.openxmlformats.org/officeDocument/2006/relationships" xmlns:m="http://schemas.openxmlformats.org/officeDocument/2006/math" xmlns:v="urn:schemas-microsoft-com:vml" xmlns:wp14="http://schemas.microsoft.com/office/word/2010/wordprocessingDrawing" xmlns:wp="http://schemas.openxmlformats.org/drawingml/2006/wordprocessingDrawing" xmlns:w10="urn:schemas-microsoft-com:office:word" xmlns:w="http://schemas.openxmlformats.org/wordprocessingml/2006/main" xmlns:w14="http://schemas.microsoft.com/office/word/2010/wordml" xmlns:w15="http://schemas.microsoft.com/office/word/2012/wordml" xmlns:w16cex="http://schemas.microsoft.com/office/word/2018/wordml/cex" xmlns:w16cid="http://schemas.microsoft.com/office/word/2016/wordml/cid" xmlns:w16="http://schemas.microsoft.com/office/word/2018/wordml" xmlns:w16sdtdh="http://schemas.microsoft.com/office/word/2020/wordml/sdtdatahash" xmlns:w16se="http://schemas.microsoft.com/office/word/2015/wordml/symex" xmlns:wpg="http://schemas.microsoft.com/office/word/2010/wordprocessingGroup" xmlns:wpi="http://schemas.microsoft.com/office/word/2010/wordprocessingInk" xmlns:wne="http://schemas.microsoft.com/office/word/2006/wordml" xmlns:wps="http://schemas.microsoft.com/office/word/2010/wordprocessingShape" mc:Ignorable="w14 w15 w16se w16cid w16 w16cex w16sdtdh wp14">
   <w:body>
     <w:p>
       <w:pPr>
@@ -185,16 +185,6 @@
     <w:p>
       <w:pPr>
         <w:pStyle w:val="BodyText"/>
-        <w:jc w:val="center"/>
-        <w:rPr>
-          <w:rFonts w:ascii="Arial" w:hAnsi="Arial" w:cs="Arial"/>
-          <w:sz w:val="40"/>
-        </w:rPr>
-      </w:pPr>
-    </w:p>
-    <w:p>
-      <w:pPr>
-        <w:pStyle w:val="BodyText"/>
         <w:spacing w:before="8"/>
         <w:jc w:val="center"/>
         <w:rPr>
@@ -302,7 +292,16 @@
           <w:spacing w:val="-5"/>
           <w:sz w:val="28"/>
         </w:rPr>
-        <w:t>1.0</w:t>
+        <w:t>1.</w:t>
+      </w:r>
+      <w:r>
+        <w:rPr>
+          <w:rFonts w:ascii="Arial" w:hAnsi="Arial" w:cs="Arial"/>
+          <w:b/>
+          <w:spacing w:val="-5"/>
+          <w:sz w:val="28"/>
+        </w:rPr>
+        <w:t>1</w:t>
       </w:r>
     </w:p>
     <w:p>
@@ -311,6 +310,121 @@
         <w:rPr>
           <w:rFonts w:ascii="Arial" w:hAnsi="Arial" w:cs="Arial"/>
           <w:sz w:val="28"/>
+        </w:rPr>
+      </w:pPr>
+    </w:p>
+    <w:p>
+      <w:pPr>
+        <w:jc w:val="both"/>
+        <w:rPr>
+          <w:rFonts w:ascii="Arial" w:hAnsi="Arial" w:cs="Arial"/>
+          <w:sz w:val="28"/>
+        </w:rPr>
+      </w:pPr>
+    </w:p>
+    <w:p>
+      <w:pPr>
+        <w:spacing w:before="181"/>
+        <w:ind w:left="151" w:right="150"/>
+        <w:jc w:val="center"/>
+        <w:rPr>
+          <w:rFonts w:ascii="Arial" w:hAnsi="Arial" w:cs="Arial"/>
+          <w:sz w:val="24"/>
+          <w:szCs w:val="24"/>
+        </w:rPr>
+      </w:pPr>
+      <w:r>
+        <w:rPr>
+          <w:rFonts w:ascii="Arial" w:hAnsi="Arial" w:cs="Arial"/>
+          <w:sz w:val="24"/>
+          <w:szCs w:val="24"/>
+        </w:rPr>
+        <w:t>Tim „Nedeljive muve“</w:t>
+      </w:r>
+    </w:p>
+    <w:p>
+      <w:pPr>
+        <w:spacing w:before="181"/>
+        <w:ind w:left="151" w:right="150"/>
+        <w:jc w:val="center"/>
+        <w:rPr>
+          <w:rFonts w:ascii="Arial" w:hAnsi="Arial" w:cs="Arial"/>
+          <w:sz w:val="24"/>
+          <w:szCs w:val="24"/>
+          <w:lang w:val="sr-Latn-RS"/>
+        </w:rPr>
+      </w:pPr>
+      <w:r>
+        <w:rPr>
+          <w:rFonts w:ascii="Arial" w:hAnsi="Arial" w:cs="Arial"/>
+          <w:sz w:val="24"/>
+          <w:szCs w:val="24"/>
+        </w:rPr>
+        <w:t>David Milinkovi</w:t>
+      </w:r>
+      <w:r>
+        <w:rPr>
+          <w:rFonts w:ascii="Arial" w:hAnsi="Arial" w:cs="Arial"/>
+          <w:sz w:val="24"/>
+          <w:szCs w:val="24"/>
+          <w:lang w:val="sr-Latn-RS"/>
+        </w:rPr>
+        <w:t>ć 2020/0037</w:t>
+      </w:r>
+    </w:p>
+    <w:p>
+      <w:pPr>
+        <w:spacing w:before="181"/>
+        <w:ind w:left="151" w:right="150"/>
+        <w:jc w:val="center"/>
+        <w:rPr>
+          <w:rFonts w:ascii="Arial" w:hAnsi="Arial" w:cs="Arial"/>
+          <w:sz w:val="24"/>
+          <w:szCs w:val="24"/>
+          <w:lang w:val="sr-Latn-RS"/>
+        </w:rPr>
+      </w:pPr>
+      <w:r>
+        <w:rPr>
+          <w:rFonts w:ascii="Arial" w:hAnsi="Arial" w:cs="Arial"/>
+          <w:sz w:val="24"/>
+          <w:szCs w:val="24"/>
+          <w:lang w:val="sr-Latn-RS"/>
+        </w:rPr>
+        <w:t>Mihailo Timotić 2020/0047</w:t>
+      </w:r>
+    </w:p>
+    <w:p>
+      <w:pPr>
+        <w:spacing w:before="181"/>
+        <w:ind w:left="151" w:right="150"/>
+        <w:jc w:val="center"/>
+        <w:rPr>
+          <w:rFonts w:ascii="Arial" w:hAnsi="Arial" w:cs="Arial"/>
+          <w:sz w:val="24"/>
+          <w:szCs w:val="24"/>
+          <w:lang w:val="sr-Latn-RS"/>
+        </w:rPr>
+      </w:pPr>
+      <w:r>
+        <w:rPr>
+          <w:rFonts w:ascii="Arial" w:hAnsi="Arial" w:cs="Arial"/>
+          <w:sz w:val="24"/>
+          <w:szCs w:val="24"/>
+          <w:lang w:val="sr-Latn-RS"/>
+        </w:rPr>
+        <w:t>Stefan Bukorović 2020/0111</w:t>
+      </w:r>
+    </w:p>
+    <w:p>
+      <w:pPr>
+        <w:spacing w:before="181"/>
+        <w:ind w:left="151" w:right="150"/>
+        <w:jc w:val="center"/>
+        <w:rPr>
+          <w:rFonts w:ascii="Arial" w:hAnsi="Arial" w:cs="Arial"/>
+          <w:sz w:val="36"/>
+          <w:lang w:val="sr-Latn-RS"/>
         </w:rPr>
         <w:sectPr>
           <w:type w:val="continuous"/>
@@ -319,6 +433,15 @@
           <w:cols w:space="720"/>
         </w:sectPr>
       </w:pPr>
+      <w:r>
+        <w:rPr>
+          <w:rFonts w:ascii="Arial" w:hAnsi="Arial" w:cs="Arial"/>
+          <w:sz w:val="24"/>
+          <w:szCs w:val="24"/>
+          <w:lang w:val="sr-Latn-RS"/>
+        </w:rPr>
+        <w:t>Pavle Janevski 2020/0055</w:t>
+      </w:r>
     </w:p>
     <w:p>
       <w:pPr>
@@ -410,7 +533,7 @@
               <w:pStyle w:val="TableParagraph"/>
               <w:spacing w:before="12"/>
               <w:ind w:left="841" w:right="829"/>
-              <w:jc w:val="both"/>
+              <w:jc w:val="center"/>
               <w:rPr>
                 <w:rFonts w:ascii="Arial" w:hAnsi="Arial" w:cs="Arial"/>
                 <w:b/>
@@ -437,7 +560,7 @@
               <w:pStyle w:val="TableParagraph"/>
               <w:spacing w:before="12"/>
               <w:ind w:left="258"/>
-              <w:jc w:val="both"/>
+              <w:jc w:val="center"/>
               <w:rPr>
                 <w:rFonts w:ascii="Arial" w:hAnsi="Arial" w:cs="Arial"/>
                 <w:b/>
@@ -464,7 +587,7 @@
               <w:pStyle w:val="TableParagraph"/>
               <w:spacing w:before="12"/>
               <w:ind w:left="1317" w:right="1307"/>
-              <w:jc w:val="both"/>
+              <w:jc w:val="center"/>
               <w:rPr>
                 <w:rFonts w:ascii="Arial" w:hAnsi="Arial" w:cs="Arial"/>
                 <w:b/>
@@ -508,7 +631,7 @@
               <w:pStyle w:val="TableParagraph"/>
               <w:spacing w:before="12"/>
               <w:ind w:left="914" w:right="904"/>
-              <w:jc w:val="both"/>
+              <w:jc w:val="center"/>
               <w:rPr>
                 <w:rFonts w:ascii="Arial" w:hAnsi="Arial" w:cs="Arial"/>
                 <w:b/>
@@ -540,7 +663,7 @@
               <w:pStyle w:val="TableParagraph"/>
               <w:spacing w:line="268" w:lineRule="exact"/>
               <w:ind w:left="107"/>
-              <w:jc w:val="both"/>
+              <w:jc w:val="center"/>
               <w:rPr>
                 <w:rFonts w:ascii="Arial" w:hAnsi="Arial" w:cs="Arial"/>
                 <w:sz w:val="24"/>
@@ -565,7 +688,7 @@
               <w:pStyle w:val="TableParagraph"/>
               <w:spacing w:line="268" w:lineRule="exact"/>
               <w:ind w:left="107"/>
-              <w:jc w:val="both"/>
+              <w:jc w:val="center"/>
               <w:rPr>
                 <w:rFonts w:ascii="Arial" w:hAnsi="Arial" w:cs="Arial"/>
                 <w:sz w:val="24"/>
@@ -590,7 +713,7 @@
               <w:pStyle w:val="TableParagraph"/>
               <w:spacing w:line="268" w:lineRule="exact"/>
               <w:ind w:left="107"/>
-              <w:jc w:val="both"/>
+              <w:jc w:val="center"/>
               <w:rPr>
                 <w:rFonts w:ascii="Arial" w:hAnsi="Arial" w:cs="Arial"/>
                 <w:sz w:val="24"/>
@@ -630,7 +753,7 @@
               <w:pStyle w:val="TableParagraph"/>
               <w:spacing w:line="268" w:lineRule="exact"/>
               <w:ind w:left="107"/>
-              <w:jc w:val="both"/>
+              <w:jc w:val="center"/>
               <w:rPr>
                 <w:rFonts w:ascii="Arial" w:hAnsi="Arial" w:cs="Arial"/>
                 <w:sz w:val="24"/>
@@ -657,7 +780,100 @@
           <w:p>
             <w:pPr>
               <w:pStyle w:val="TableParagraph"/>
-              <w:jc w:val="both"/>
+              <w:jc w:val="center"/>
+              <w:rPr>
+                <w:rFonts w:ascii="Arial" w:hAnsi="Arial" w:cs="Arial"/>
+                <w:sz w:val="24"/>
+              </w:rPr>
+            </w:pPr>
+            <w:r>
+              <w:rPr>
+                <w:rFonts w:ascii="Arial" w:hAnsi="Arial" w:cs="Arial"/>
+                <w:sz w:val="24"/>
+              </w:rPr>
+              <w:t>22.3.2023.</w:t>
+            </w:r>
+          </w:p>
+        </w:tc>
+        <w:tc>
+          <w:tcPr>
+            <w:tcW w:w="1152" w:type="dxa"/>
+          </w:tcPr>
+          <w:p>
+            <w:pPr>
+              <w:pStyle w:val="TableParagraph"/>
+              <w:jc w:val="center"/>
+              <w:rPr>
+                <w:rFonts w:ascii="Arial" w:hAnsi="Arial" w:cs="Arial"/>
+                <w:sz w:val="24"/>
+              </w:rPr>
+            </w:pPr>
+            <w:r>
+              <w:rPr>
+                <w:rFonts w:ascii="Arial" w:hAnsi="Arial" w:cs="Arial"/>
+                <w:sz w:val="24"/>
+              </w:rPr>
+              <w:t>1.1</w:t>
+            </w:r>
+          </w:p>
+        </w:tc>
+        <w:tc>
+          <w:tcPr>
+            <w:tcW w:w="3673" w:type="dxa"/>
+          </w:tcPr>
+          <w:p>
+            <w:pPr>
+              <w:pStyle w:val="TableParagraph"/>
+              <w:jc w:val="center"/>
+              <w:rPr>
+                <w:rFonts w:ascii="Arial" w:hAnsi="Arial" w:cs="Arial"/>
+                <w:sz w:val="24"/>
+              </w:rPr>
+            </w:pPr>
+            <w:r>
+              <w:rPr>
+                <w:rFonts w:ascii="Arial" w:hAnsi="Arial" w:cs="Arial"/>
+                <w:sz w:val="24"/>
+              </w:rPr>
+              <w:t>Sređivanje dokumenta</w:t>
+            </w:r>
+          </w:p>
+        </w:tc>
+        <w:tc>
+          <w:tcPr>
+            <w:tcW w:w="2376" w:type="dxa"/>
+          </w:tcPr>
+          <w:p>
+            <w:pPr>
+              <w:pStyle w:val="TableParagraph"/>
+              <w:jc w:val="center"/>
+              <w:rPr>
+                <w:rFonts w:ascii="Arial" w:hAnsi="Arial" w:cs="Arial"/>
+                <w:sz w:val="24"/>
+              </w:rPr>
+            </w:pPr>
+            <w:r>
+              <w:rPr>
+                <w:rFonts w:ascii="Arial" w:hAnsi="Arial" w:cs="Arial"/>
+                <w:sz w:val="24"/>
+              </w:rPr>
+              <w:t>Pavle Janevski</w:t>
+            </w:r>
+          </w:p>
+        </w:tc>
+      </w:tr>
+      <w:tr>
+        <w:trPr>
+          <w:trHeight w:val="359"/>
+        </w:trPr>
+        <w:tc>
+          <w:tcPr>
+            <w:tcW w:w="2305" w:type="dxa"/>
+          </w:tcPr>
+          <w:p>
+            <w:pPr>
+              <w:pStyle w:val="TableParagraph"/>
+              <w:jc w:val="center"/>
               <w:rPr>
                 <w:rFonts w:ascii="Arial" w:hAnsi="Arial" w:cs="Arial"/>
                 <w:sz w:val="24"/>
@@ -672,7 +888,7 @@
           <w:p>
             <w:pPr>
               <w:pStyle w:val="TableParagraph"/>
-              <w:jc w:val="both"/>
+              <w:jc w:val="center"/>
               <w:rPr>
                 <w:rFonts w:ascii="Arial" w:hAnsi="Arial" w:cs="Arial"/>
                 <w:sz w:val="24"/>
@@ -687,7 +903,7 @@
           <w:p>
             <w:pPr>
               <w:pStyle w:val="TableParagraph"/>
-              <w:jc w:val="both"/>
+              <w:jc w:val="center"/>
               <w:rPr>
                 <w:rFonts w:ascii="Arial" w:hAnsi="Arial" w:cs="Arial"/>
                 <w:sz w:val="24"/>
@@ -702,72 +918,7 @@
           <w:p>
             <w:pPr>
               <w:pStyle w:val="TableParagraph"/>
-              <w:jc w:val="both"/>
-              <w:rPr>
-                <w:rFonts w:ascii="Arial" w:hAnsi="Arial" w:cs="Arial"/>
-                <w:sz w:val="24"/>
-              </w:rPr>
-            </w:pPr>
-          </w:p>
-        </w:tc>
-      </w:tr>
-      <w:tr>
-        <w:trPr>
-          <w:trHeight w:val="359"/>
-        </w:trPr>
-        <w:tc>
-          <w:tcPr>
-            <w:tcW w:w="2305" w:type="dxa"/>
-          </w:tcPr>
-          <w:p>
-            <w:pPr>
-              <w:pStyle w:val="TableParagraph"/>
-              <w:jc w:val="both"/>
-              <w:rPr>
-                <w:rFonts w:ascii="Arial" w:hAnsi="Arial" w:cs="Arial"/>
-                <w:sz w:val="24"/>
-              </w:rPr>
-            </w:pPr>
-          </w:p>
-        </w:tc>
-        <w:tc>
-          <w:tcPr>
-            <w:tcW w:w="1152" w:type="dxa"/>
-          </w:tcPr>
-          <w:p>
-            <w:pPr>
-              <w:pStyle w:val="TableParagraph"/>
-              <w:jc w:val="both"/>
-              <w:rPr>
-                <w:rFonts w:ascii="Arial" w:hAnsi="Arial" w:cs="Arial"/>
-                <w:sz w:val="24"/>
-              </w:rPr>
-            </w:pPr>
-          </w:p>
-        </w:tc>
-        <w:tc>
-          <w:tcPr>
-            <w:tcW w:w="3673" w:type="dxa"/>
-          </w:tcPr>
-          <w:p>
-            <w:pPr>
-              <w:pStyle w:val="TableParagraph"/>
-              <w:jc w:val="both"/>
-              <w:rPr>
-                <w:rFonts w:ascii="Arial" w:hAnsi="Arial" w:cs="Arial"/>
-                <w:sz w:val="24"/>
-              </w:rPr>
-            </w:pPr>
-          </w:p>
-        </w:tc>
-        <w:tc>
-          <w:tcPr>
-            <w:tcW w:w="2376" w:type="dxa"/>
-          </w:tcPr>
-          <w:p>
-            <w:pPr>
-              <w:pStyle w:val="TableParagraph"/>
-              <w:jc w:val="both"/>
+              <w:jc w:val="center"/>
               <w:rPr>
                 <w:rFonts w:ascii="Arial" w:hAnsi="Arial" w:cs="Arial"/>
                 <w:sz w:val="24"/>
@@ -787,7 +938,7 @@
           <w:p>
             <w:pPr>
               <w:pStyle w:val="TableParagraph"/>
-              <w:jc w:val="both"/>
+              <w:jc w:val="center"/>
               <w:rPr>
                 <w:rFonts w:ascii="Arial" w:hAnsi="Arial" w:cs="Arial"/>
                 <w:sz w:val="24"/>
@@ -802,7 +953,7 @@
           <w:p>
             <w:pPr>
               <w:pStyle w:val="TableParagraph"/>
-              <w:jc w:val="both"/>
+              <w:jc w:val="center"/>
               <w:rPr>
                 <w:rFonts w:ascii="Arial" w:hAnsi="Arial" w:cs="Arial"/>
                 <w:sz w:val="24"/>
@@ -817,7 +968,7 @@
           <w:p>
             <w:pPr>
               <w:pStyle w:val="TableParagraph"/>
-              <w:jc w:val="both"/>
+              <w:jc w:val="center"/>
               <w:rPr>
                 <w:rFonts w:ascii="Arial" w:hAnsi="Arial" w:cs="Arial"/>
                 <w:sz w:val="24"/>
@@ -832,7 +983,7 @@
           <w:p>
             <w:pPr>
               <w:pStyle w:val="TableParagraph"/>
-              <w:jc w:val="both"/>
+              <w:jc w:val="center"/>
               <w:rPr>
                 <w:rFonts w:ascii="Arial" w:hAnsi="Arial" w:cs="Arial"/>
                 <w:sz w:val="24"/>
@@ -1999,7 +2150,7 @@
 </file>
 
 <file path=word/endnotes.xml><?xml version="1.0" encoding="utf-8"?>
-<w:endnotes xmlns:wpc="http://schemas.microsoft.com/office/word/2010/wordprocessingCanvas" xmlns:cx="http://schemas.microsoft.com/office/drawing/2014/chartex" xmlns:cx1="http://schemas.microsoft.com/office/drawing/2015/9/8/chartex" xmlns:cx2="http://schemas.microsoft.com/office/drawing/2015/10/21/chartex" xmlns:cx3="http://schemas.microsoft.com/office/drawing/2016/5/9/chartex" xmlns:cx4="http://schemas.microsoft.com/office/drawing/2016/5/10/chartex" xmlns:cx5="http://schemas.microsoft.com/office/drawing/2016/5/11/chartex" xmlns:cx6="http://schemas.microsoft.com/office/drawing/2016/5/12/chartex" xmlns:cx7="http://schemas.microsoft.com/office/drawing/2016/5/13/chartex" xmlns:cx8="http://schemas.microsoft.com/office/drawing/2016/5/14/chartex" xmlns:mc="http://schemas.openxmlformats.org/markup-compatibility/2006" xmlns:aink="http://schemas.microsoft.com/office/drawing/2016/ink" xmlns:am3d="http://schemas.microsoft.com/office/drawing/2017/model3d" xmlns:o="urn:schemas-microsoft-com:office:office" xmlns:oel="http://schemas.microsoft.com/office/2019/extlst" xmlns:r="http://schemas.openxmlformats.org/officeDocument/2006/relationships" xmlns:m="http://schemas.openxmlformats.org/officeDocument/2006/math" xmlns:v="urn:schemas-microsoft-com:vml" xmlns:wp14="http://schemas.microsoft.com/office/word/2010/wordprocessingDrawing" xmlns:wp="http://schemas.openxmlformats.org/drawingml/2006/wordprocessingDrawing" xmlns:w10="urn:schemas-microsoft-com:office:word" xmlns:w="http://schemas.openxmlformats.org/wordprocessingml/2006/main" xmlns:w14="http://schemas.microsoft.com/office/word/2010/wordml" xmlns:w15="http://schemas.microsoft.com/office/word/2012/wordml" xmlns:w16cex="http://schemas.microsoft.com/office/word/2018/wordml/cex" xmlns:w16cid="http://schemas.microsoft.com/office/word/2016/wordml/cid" xmlns:w16="http://schemas.microsoft.com/office/word/2018/wordml" xmlns:w16du="http://schemas.microsoft.com/office/word/2023/wordml/word16du" xmlns:w16sdtdh="http://schemas.microsoft.com/office/word/2020/wordml/sdtdatahash" xmlns:w16se="http://schemas.microsoft.com/office/word/2015/wordml/symex" xmlns:wpg="http://schemas.microsoft.com/office/word/2010/wordprocessingGroup" xmlns:wpi="http://schemas.microsoft.com/office/word/2010/wordprocessingInk" xmlns:wne="http://schemas.microsoft.com/office/word/2006/wordml" xmlns:wps="http://schemas.microsoft.com/office/word/2010/wordprocessingShape" mc:Ignorable="w14 w15 w16se w16cid w16 w16cex w16sdtdh wp14">
+<w:endnotes xmlns:wpc="http://schemas.microsoft.com/office/word/2010/wordprocessingCanvas" xmlns:cx="http://schemas.microsoft.com/office/drawing/2014/chartex" xmlns:cx1="http://schemas.microsoft.com/office/drawing/2015/9/8/chartex" xmlns:cx2="http://schemas.microsoft.com/office/drawing/2015/10/21/chartex" xmlns:cx3="http://schemas.microsoft.com/office/drawing/2016/5/9/chartex" xmlns:cx4="http://schemas.microsoft.com/office/drawing/2016/5/10/chartex" xmlns:cx5="http://schemas.microsoft.com/office/drawing/2016/5/11/chartex" xmlns:cx6="http://schemas.microsoft.com/office/drawing/2016/5/12/chartex" xmlns:cx7="http://schemas.microsoft.com/office/drawing/2016/5/13/chartex" xmlns:cx8="http://schemas.microsoft.com/office/drawing/2016/5/14/chartex" xmlns:mc="http://schemas.openxmlformats.org/markup-compatibility/2006" xmlns:aink="http://schemas.microsoft.com/office/drawing/2016/ink" xmlns:am3d="http://schemas.microsoft.com/office/drawing/2017/model3d" xmlns:o="urn:schemas-microsoft-com:office:office" xmlns:oel="http://schemas.microsoft.com/office/2019/extlst" xmlns:r="http://schemas.openxmlformats.org/officeDocument/2006/relationships" xmlns:m="http://schemas.openxmlformats.org/officeDocument/2006/math" xmlns:v="urn:schemas-microsoft-com:vml" xmlns:wp14="http://schemas.microsoft.com/office/word/2010/wordprocessingDrawing" xmlns:wp="http://schemas.openxmlformats.org/drawingml/2006/wordprocessingDrawing" xmlns:w10="urn:schemas-microsoft-com:office:word" xmlns:w="http://schemas.openxmlformats.org/wordprocessingml/2006/main" xmlns:w14="http://schemas.microsoft.com/office/word/2010/wordml" xmlns:w15="http://schemas.microsoft.com/office/word/2012/wordml" xmlns:w16cex="http://schemas.microsoft.com/office/word/2018/wordml/cex" xmlns:w16cid="http://schemas.microsoft.com/office/word/2016/wordml/cid" xmlns:w16="http://schemas.microsoft.com/office/word/2018/wordml" xmlns:w16sdtdh="http://schemas.microsoft.com/office/word/2020/wordml/sdtdatahash" xmlns:w16se="http://schemas.microsoft.com/office/word/2015/wordml/symex" xmlns:wpg="http://schemas.microsoft.com/office/word/2010/wordprocessingGroup" xmlns:wpi="http://schemas.microsoft.com/office/word/2010/wordprocessingInk" xmlns:wne="http://schemas.microsoft.com/office/word/2006/wordml" xmlns:wps="http://schemas.microsoft.com/office/word/2010/wordprocessingShape" mc:Ignorable="w14 w15 w16se w16cid w16 w16cex w16sdtdh wp14">
   <w:endnote w:type="separator" w:id="-1">
     <w:p>
       <w:r>
@@ -2018,7 +2169,7 @@
 </file>
 
 <file path=word/footnotes.xml><?xml version="1.0" encoding="utf-8"?>
-<w:footnotes xmlns:wpc="http://schemas.microsoft.com/office/word/2010/wordprocessingCanvas" xmlns:cx="http://schemas.microsoft.com/office/drawing/2014/chartex" xmlns:cx1="http://schemas.microsoft.com/office/drawing/2015/9/8/chartex" xmlns:cx2="http://schemas.microsoft.com/office/drawing/2015/10/21/chartex" xmlns:cx3="http://schemas.microsoft.com/office/drawing/2016/5/9/chartex" xmlns:cx4="http://schemas.microsoft.com/office/drawing/2016/5/10/chartex" xmlns:cx5="http://schemas.microsoft.com/office/drawing/2016/5/11/chartex" xmlns:cx6="http://schemas.microsoft.com/office/drawing/2016/5/12/chartex" xmlns:cx7="http://schemas.microsoft.com/office/drawing/2016/5/13/chartex" xmlns:cx8="http://schemas.microsoft.com/office/drawing/2016/5/14/chartex" xmlns:mc="http://schemas.openxmlformats.org/markup-compatibility/2006" xmlns:aink="http://schemas.microsoft.com/office/drawing/2016/ink" xmlns:am3d="http://schemas.microsoft.com/office/drawing/2017/model3d" xmlns:o="urn:schemas-microsoft-com:office:office" xmlns:oel="http://schemas.microsoft.com/office/2019/extlst" xmlns:r="http://schemas.openxmlformats.org/officeDocument/2006/relationships" xmlns:m="http://schemas.openxmlformats.org/officeDocument/2006/math" xmlns:v="urn:schemas-microsoft-com:vml" xmlns:wp14="http://schemas.microsoft.com/office/word/2010/wordprocessingDrawing" xmlns:wp="http://schemas.openxmlformats.org/drawingml/2006/wordprocessingDrawing" xmlns:w10="urn:schemas-microsoft-com:office:word" xmlns:w="http://schemas.openxmlformats.org/wordprocessingml/2006/main" xmlns:w14="http://schemas.microsoft.com/office/word/2010/wordml" xmlns:w15="http://schemas.microsoft.com/office/word/2012/wordml" xmlns:w16cex="http://schemas.microsoft.com/office/word/2018/wordml/cex" xmlns:w16cid="http://schemas.microsoft.com/office/word/2016/wordml/cid" xmlns:w16="http://schemas.microsoft.com/office/word/2018/wordml" xmlns:w16du="http://schemas.microsoft.com/office/word/2023/wordml/word16du" xmlns:w16sdtdh="http://schemas.microsoft.com/office/word/2020/wordml/sdtdatahash" xmlns:w16se="http://schemas.microsoft.com/office/word/2015/wordml/symex" xmlns:wpg="http://schemas.microsoft.com/office/word/2010/wordprocessingGroup" xmlns:wpi="http://schemas.microsoft.com/office/word/2010/wordprocessingInk" xmlns:wne="http://schemas.microsoft.com/office/word/2006/wordml" xmlns:wps="http://schemas.microsoft.com/office/word/2010/wordprocessingShape" mc:Ignorable="w14 w15 w16se w16cid w16 w16cex w16sdtdh wp14">
+<w:footnotes xmlns:wpc="http://schemas.microsoft.com/office/word/2010/wordprocessingCanvas" xmlns:cx="http://schemas.microsoft.com/office/drawing/2014/chartex" xmlns:cx1="http://schemas.microsoft.com/office/drawing/2015/9/8/chartex" xmlns:cx2="http://schemas.microsoft.com/office/drawing/2015/10/21/chartex" xmlns:cx3="http://schemas.microsoft.com/office/drawing/2016/5/9/chartex" xmlns:cx4="http://schemas.microsoft.com/office/drawing/2016/5/10/chartex" xmlns:cx5="http://schemas.microsoft.com/office/drawing/2016/5/11/chartex" xmlns:cx6="http://schemas.microsoft.com/office/drawing/2016/5/12/chartex" xmlns:cx7="http://schemas.microsoft.com/office/drawing/2016/5/13/chartex" xmlns:cx8="http://schemas.microsoft.com/office/drawing/2016/5/14/chartex" xmlns:mc="http://schemas.openxmlformats.org/markup-compatibility/2006" xmlns:aink="http://schemas.microsoft.com/office/drawing/2016/ink" xmlns:am3d="http://schemas.microsoft.com/office/drawing/2017/model3d" xmlns:o="urn:schemas-microsoft-com:office:office" xmlns:oel="http://schemas.microsoft.com/office/2019/extlst" xmlns:r="http://schemas.openxmlformats.org/officeDocument/2006/relationships" xmlns:m="http://schemas.openxmlformats.org/officeDocument/2006/math" xmlns:v="urn:schemas-microsoft-com:vml" xmlns:wp14="http://schemas.microsoft.com/office/word/2010/wordprocessingDrawing" xmlns:wp="http://schemas.openxmlformats.org/drawingml/2006/wordprocessingDrawing" xmlns:w10="urn:schemas-microsoft-com:office:word" xmlns:w="http://schemas.openxmlformats.org/wordprocessingml/2006/main" xmlns:w14="http://schemas.microsoft.com/office/word/2010/wordml" xmlns:w15="http://schemas.microsoft.com/office/word/2012/wordml" xmlns:w16cex="http://schemas.microsoft.com/office/word/2018/wordml/cex" xmlns:w16cid="http://schemas.microsoft.com/office/word/2016/wordml/cid" xmlns:w16="http://schemas.microsoft.com/office/word/2018/wordml" xmlns:w16sdtdh="http://schemas.microsoft.com/office/word/2020/wordml/sdtdatahash" xmlns:w16se="http://schemas.microsoft.com/office/word/2015/wordml/symex" xmlns:wpg="http://schemas.microsoft.com/office/word/2010/wordprocessingGroup" xmlns:wpi="http://schemas.microsoft.com/office/word/2010/wordprocessingInk" xmlns:wne="http://schemas.microsoft.com/office/word/2006/wordml" xmlns:wps="http://schemas.microsoft.com/office/word/2010/wordprocessingShape" mc:Ignorable="w14 w15 w16se w16cid w16 w16cex w16sdtdh wp14">
   <w:footnote w:type="separator" w:id="-1">
     <w:p>
       <w:r>
@@ -2037,7 +2188,7 @@
 </file>
 
 <file path=word/header1.xml><?xml version="1.0" encoding="utf-8"?>
-<w:hdr xmlns:wpc="http://schemas.microsoft.com/office/word/2010/wordprocessingCanvas" xmlns:cx="http://schemas.microsoft.com/office/drawing/2014/chartex" xmlns:cx1="http://schemas.microsoft.com/office/drawing/2015/9/8/chartex" xmlns:cx2="http://schemas.microsoft.com/office/drawing/2015/10/21/chartex" xmlns:cx3="http://schemas.microsoft.com/office/drawing/2016/5/9/chartex" xmlns:cx4="http://schemas.microsoft.com/office/drawing/2016/5/10/chartex" xmlns:cx5="http://schemas.microsoft.com/office/drawing/2016/5/11/chartex" xmlns:cx6="http://schemas.microsoft.com/office/drawing/2016/5/12/chartex" xmlns:cx7="http://schemas.microsoft.com/office/drawing/2016/5/13/chartex" xmlns:cx8="http://schemas.microsoft.com/office/drawing/2016/5/14/chartex" xmlns:mc="http://schemas.openxmlformats.org/markup-compatibility/2006" xmlns:aink="http://schemas.microsoft.com/office/drawing/2016/ink" xmlns:am3d="http://schemas.microsoft.com/office/drawing/2017/model3d" xmlns:o="urn:schemas-microsoft-com:office:office" xmlns:oel="http://schemas.microsoft.com/office/2019/extlst" xmlns:r="http://schemas.openxmlformats.org/officeDocument/2006/relationships" xmlns:m="http://schemas.openxmlformats.org/officeDocument/2006/math" xmlns:v="urn:schemas-microsoft-com:vml" xmlns:wp14="http://schemas.microsoft.com/office/word/2010/wordprocessingDrawing" xmlns:wp="http://schemas.openxmlformats.org/drawingml/2006/wordprocessingDrawing" xmlns:w10="urn:schemas-microsoft-com:office:word" xmlns:w="http://schemas.openxmlformats.org/wordprocessingml/2006/main" xmlns:w14="http://schemas.microsoft.com/office/word/2010/wordml" xmlns:w15="http://schemas.microsoft.com/office/word/2012/wordml" xmlns:w16cex="http://schemas.microsoft.com/office/word/2018/wordml/cex" xmlns:w16cid="http://schemas.microsoft.com/office/word/2016/wordml/cid" xmlns:w16="http://schemas.microsoft.com/office/word/2018/wordml" xmlns:w16du="http://schemas.microsoft.com/office/word/2023/wordml/word16du" xmlns:w16sdtdh="http://schemas.microsoft.com/office/word/2020/wordml/sdtdatahash" xmlns:w16se="http://schemas.microsoft.com/office/word/2015/wordml/symex" xmlns:wpg="http://schemas.microsoft.com/office/word/2010/wordprocessingGroup" xmlns:wpi="http://schemas.microsoft.com/office/word/2010/wordprocessingInk" xmlns:wne="http://schemas.microsoft.com/office/word/2006/wordml" xmlns:wps="http://schemas.microsoft.com/office/word/2010/wordprocessingShape" mc:Ignorable="w14 w15 w16se w16cid w16 w16cex w16sdtdh wp14">
+<w:hdr xmlns:wpc="http://schemas.microsoft.com/office/word/2010/wordprocessingCanvas" xmlns:cx="http://schemas.microsoft.com/office/drawing/2014/chartex" xmlns:cx1="http://schemas.microsoft.com/office/drawing/2015/9/8/chartex" xmlns:cx2="http://schemas.microsoft.com/office/drawing/2015/10/21/chartex" xmlns:cx3="http://schemas.microsoft.com/office/drawing/2016/5/9/chartex" xmlns:cx4="http://schemas.microsoft.com/office/drawing/2016/5/10/chartex" xmlns:cx5="http://schemas.microsoft.com/office/drawing/2016/5/11/chartex" xmlns:cx6="http://schemas.microsoft.com/office/drawing/2016/5/12/chartex" xmlns:cx7="http://schemas.microsoft.com/office/drawing/2016/5/13/chartex" xmlns:cx8="http://schemas.microsoft.com/office/drawing/2016/5/14/chartex" xmlns:mc="http://schemas.openxmlformats.org/markup-compatibility/2006" xmlns:aink="http://schemas.microsoft.com/office/drawing/2016/ink" xmlns:am3d="http://schemas.microsoft.com/office/drawing/2017/model3d" xmlns:o="urn:schemas-microsoft-com:office:office" xmlns:oel="http://schemas.microsoft.com/office/2019/extlst" xmlns:r="http://schemas.openxmlformats.org/officeDocument/2006/relationships" xmlns:m="http://schemas.openxmlformats.org/officeDocument/2006/math" xmlns:v="urn:schemas-microsoft-com:vml" xmlns:wp14="http://schemas.microsoft.com/office/word/2010/wordprocessingDrawing" xmlns:wp="http://schemas.openxmlformats.org/drawingml/2006/wordprocessingDrawing" xmlns:w10="urn:schemas-microsoft-com:office:word" xmlns:w="http://schemas.openxmlformats.org/wordprocessingml/2006/main" xmlns:w14="http://schemas.microsoft.com/office/word/2010/wordml" xmlns:w15="http://schemas.microsoft.com/office/word/2012/wordml" xmlns:w16cex="http://schemas.microsoft.com/office/word/2018/wordml/cex" xmlns:w16cid="http://schemas.microsoft.com/office/word/2016/wordml/cid" xmlns:w16="http://schemas.microsoft.com/office/word/2018/wordml" xmlns:w16sdtdh="http://schemas.microsoft.com/office/word/2020/wordml/sdtdatahash" xmlns:w16se="http://schemas.microsoft.com/office/word/2015/wordml/symex" xmlns:wpg="http://schemas.microsoft.com/office/word/2010/wordprocessingGroup" xmlns:wpi="http://schemas.microsoft.com/office/word/2010/wordprocessingInk" xmlns:wne="http://schemas.microsoft.com/office/word/2006/wordml" xmlns:wps="http://schemas.microsoft.com/office/word/2010/wordprocessingShape" mc:Ignorable="w14 w15 w16se w16cid w16 w16cex w16sdtdh wp14">
   <w:p>
     <w:pPr>
       <w:pStyle w:val="BodyText"/>
@@ -2133,7 +2284,7 @@
 </file>
 
 <file path=word/numbering.xml><?xml version="1.0" encoding="utf-8"?>
-<w:numbering xmlns:wpc="http://schemas.microsoft.com/office/word/2010/wordprocessingCanvas" xmlns:cx="http://schemas.microsoft.com/office/drawing/2014/chartex" xmlns:cx1="http://schemas.microsoft.com/office/drawing/2015/9/8/chartex" xmlns:cx2="http://schemas.microsoft.com/office/drawing/2015/10/21/chartex" xmlns:cx3="http://schemas.microsoft.com/office/drawing/2016/5/9/chartex" xmlns:cx4="http://schemas.microsoft.com/office/drawing/2016/5/10/chartex" xmlns:cx5="http://schemas.microsoft.com/office/drawing/2016/5/11/chartex" xmlns:cx6="http://schemas.microsoft.com/office/drawing/2016/5/12/chartex" xmlns:cx7="http://schemas.microsoft.com/office/drawing/2016/5/13/chartex" xmlns:cx8="http://schemas.microsoft.com/office/drawing/2016/5/14/chartex" xmlns:mc="http://schemas.openxmlformats.org/markup-compatibility/2006" xmlns:aink="http://schemas.microsoft.com/office/drawing/2016/ink" xmlns:am3d="http://schemas.microsoft.com/office/drawing/2017/model3d" xmlns:o="urn:schemas-microsoft-com:office:office" xmlns:oel="http://schemas.microsoft.com/office/2019/extlst" xmlns:r="http://schemas.openxmlformats.org/officeDocument/2006/relationships" xmlns:m="http://schemas.openxmlformats.org/officeDocument/2006/math" xmlns:v="urn:schemas-microsoft-com:vml" xmlns:wp14="http://schemas.microsoft.com/office/word/2010/wordprocessingDrawing" xmlns:wp="http://schemas.openxmlformats.org/drawingml/2006/wordprocessingDrawing" xmlns:w10="urn:schemas-microsoft-com:office:word" xmlns:w="http://schemas.openxmlformats.org/wordprocessingml/2006/main" xmlns:w14="http://schemas.microsoft.com/office/word/2010/wordml" xmlns:w15="http://schemas.microsoft.com/office/word/2012/wordml" xmlns:w16cex="http://schemas.microsoft.com/office/word/2018/wordml/cex" xmlns:w16cid="http://schemas.microsoft.com/office/word/2016/wordml/cid" xmlns:w16="http://schemas.microsoft.com/office/word/2018/wordml" xmlns:w16du="http://schemas.microsoft.com/office/word/2023/wordml/word16du" xmlns:w16sdtdh="http://schemas.microsoft.com/office/word/2020/wordml/sdtdatahash" xmlns:w16se="http://schemas.microsoft.com/office/word/2015/wordml/symex" xmlns:wpg="http://schemas.microsoft.com/office/word/2010/wordprocessingGroup" xmlns:wpi="http://schemas.microsoft.com/office/word/2010/wordprocessingInk" xmlns:wne="http://schemas.microsoft.com/office/word/2006/wordml" xmlns:wps="http://schemas.microsoft.com/office/word/2010/wordprocessingShape" mc:Ignorable="w14 w15 w16se w16cid w16 w16cex w16sdtdh wp14">
+<w:numbering xmlns:wpc="http://schemas.microsoft.com/office/word/2010/wordprocessingCanvas" xmlns:cx="http://schemas.microsoft.com/office/drawing/2014/chartex" xmlns:cx1="http://schemas.microsoft.com/office/drawing/2015/9/8/chartex" xmlns:cx2="http://schemas.microsoft.com/office/drawing/2015/10/21/chartex" xmlns:cx3="http://schemas.microsoft.com/office/drawing/2016/5/9/chartex" xmlns:cx4="http://schemas.microsoft.com/office/drawing/2016/5/10/chartex" xmlns:cx5="http://schemas.microsoft.com/office/drawing/2016/5/11/chartex" xmlns:cx6="http://schemas.microsoft.com/office/drawing/2016/5/12/chartex" xmlns:cx7="http://schemas.microsoft.com/office/drawing/2016/5/13/chartex" xmlns:cx8="http://schemas.microsoft.com/office/drawing/2016/5/14/chartex" xmlns:mc="http://schemas.openxmlformats.org/markup-compatibility/2006" xmlns:aink="http://schemas.microsoft.com/office/drawing/2016/ink" xmlns:am3d="http://schemas.microsoft.com/office/drawing/2017/model3d" xmlns:o="urn:schemas-microsoft-com:office:office" xmlns:oel="http://schemas.microsoft.com/office/2019/extlst" xmlns:r="http://schemas.openxmlformats.org/officeDocument/2006/relationships" xmlns:m="http://schemas.openxmlformats.org/officeDocument/2006/math" xmlns:v="urn:schemas-microsoft-com:vml" xmlns:wp14="http://schemas.microsoft.com/office/word/2010/wordprocessingDrawing" xmlns:wp="http://schemas.openxmlformats.org/drawingml/2006/wordprocessingDrawing" xmlns:w10="urn:schemas-microsoft-com:office:word" xmlns:w="http://schemas.openxmlformats.org/wordprocessingml/2006/main" xmlns:w14="http://schemas.microsoft.com/office/word/2010/wordml" xmlns:w15="http://schemas.microsoft.com/office/word/2012/wordml" xmlns:w16cex="http://schemas.microsoft.com/office/word/2018/wordml/cex" xmlns:w16cid="http://schemas.microsoft.com/office/word/2016/wordml/cid" xmlns:w16="http://schemas.microsoft.com/office/word/2018/wordml" xmlns:w16sdtdh="http://schemas.microsoft.com/office/word/2020/wordml/sdtdatahash" xmlns:w16se="http://schemas.microsoft.com/office/word/2015/wordml/symex" xmlns:wpg="http://schemas.microsoft.com/office/word/2010/wordprocessingGroup" xmlns:wpi="http://schemas.microsoft.com/office/word/2010/wordprocessingInk" xmlns:wne="http://schemas.microsoft.com/office/word/2006/wordml" xmlns:wps="http://schemas.microsoft.com/office/word/2010/wordprocessingShape" mc:Ignorable="w14 w15 w16se w16cid w16 w16cex w16sdtdh wp14">
   <w:abstractNum w:abstractNumId="0" w15:restartNumberingAfterBreak="0">
     <w:nsid w:val="01DA3CB0"/>
     <w:multiLevelType w:val="multilevel"/>

</xml_diff>